<commit_message>
Both updated for sending to Dan. Also added readme file
</commit_message>
<xml_diff>
--- a/paper/Methods_draft1_NES.docx
+++ b/paper/Methods_draft1_NES.docx
@@ -347,10 +347,7 @@
       </w:pPr>
       <w:ins w:id="24" w:author="Josue Vega" w:date="2018-01-19T13:02:00Z">
         <w:r>
-          <w:t>For each isolate, five plates were inoculated and</w:t>
-        </w:r>
-        <w:r>
-          <w:t xml:space="preserve"> </w:t>
+          <w:t xml:space="preserve">For each isolate, five plates were inoculated and </w:t>
         </w:r>
       </w:ins>
       <w:commentRangeStart w:id="25"/>
@@ -458,22 +455,35 @@
           <w:t xml:space="preserve">per plate. </w:t>
         </w:r>
       </w:ins>
-      <w:ins w:id="37" w:author="Nicole Soltis" w:date="2018-01-16T13:26:00Z">
+      <w:commentRangeStart w:id="37"/>
+      <w:ins w:id="38" w:author="Nicole Soltis" w:date="2018-01-16T13:26:00Z">
         <w:r>
           <w:t>We randomized the 9</w:t>
         </w:r>
       </w:ins>
-      <w:ins w:id="38" w:author="Nicole Soltis" w:date="2018-01-16T13:27:00Z">
+      <w:ins w:id="39" w:author="Nicole Soltis" w:date="2018-01-16T13:27:00Z">
         <w:r>
           <w:t>7</w:t>
         </w:r>
       </w:ins>
-      <w:ins w:id="39" w:author="Nicole Soltis" w:date="2018-01-16T13:26:00Z">
-        <w:r>
-          <w:t xml:space="preserve"> isolates into inoculation groups, as not all observations could be recorded on a single day. </w:t>
-        </w:r>
-      </w:ins>
-      <w:del w:id="40" w:author="Nicole Soltis" w:date="2018-01-16T13:18:00Z">
+      <w:ins w:id="40" w:author="Nicole Soltis" w:date="2018-01-16T13:26:00Z">
+        <w:r>
+          <w:t xml:space="preserve"> isolates </w:t>
+        </w:r>
+      </w:ins>
+      <w:commentRangeEnd w:id="37"/>
+      <w:r>
+        <w:rPr>
+          <w:rStyle w:val="CommentReference"/>
+        </w:rPr>
+        <w:commentReference w:id="37"/>
+      </w:r>
+      <w:ins w:id="42" w:author="Nicole Soltis" w:date="2018-01-16T13:26:00Z">
+        <w:r>
+          <w:t xml:space="preserve">into inoculation groups, as not all observations could be recorded on a single day. </w:t>
+        </w:r>
+      </w:ins>
+      <w:del w:id="43" w:author="Nicole Soltis" w:date="2018-01-16T13:18:00Z">
         <w:r>
           <w:delText xml:space="preserve">The recording process consisted of </w:delText>
         </w:r>
@@ -481,7 +491,7 @@
           <w:delText>marking</w:delText>
         </w:r>
       </w:del>
-      <w:ins w:id="41" w:author="Nicole Soltis" w:date="2018-01-16T13:18:00Z">
+      <w:ins w:id="44" w:author="Nicole Soltis" w:date="2018-01-16T13:18:00Z">
         <w:r>
           <w:t>We marked</w:t>
         </w:r>
@@ -489,12 +499,12 @@
       <w:r>
         <w:t xml:space="preserve"> individual spore locations and </w:t>
       </w:r>
-      <w:del w:id="42" w:author="Nicole Soltis" w:date="2018-01-16T13:18:00Z">
+      <w:del w:id="45" w:author="Nicole Soltis" w:date="2018-01-16T13:18:00Z">
         <w:r>
           <w:delText xml:space="preserve">measuring </w:delText>
         </w:r>
       </w:del>
-      <w:ins w:id="43" w:author="Nicole Soltis" w:date="2018-01-16T13:18:00Z">
+      <w:ins w:id="46" w:author="Nicole Soltis" w:date="2018-01-16T13:18:00Z">
         <w:r>
           <w:t xml:space="preserve">measured </w:t>
         </w:r>
@@ -511,12 +521,12 @@
       <w:r>
         <w:t xml:space="preserve">. Hyphae with a measurement of 0 would </w:t>
       </w:r>
-      <w:del w:id="44" w:author="Nicole Soltis" w:date="2018-01-16T13:25:00Z">
+      <w:del w:id="47" w:author="Nicole Soltis" w:date="2018-01-16T13:25:00Z">
         <w:r>
           <w:delText xml:space="preserve">be completely straight </w:delText>
         </w:r>
       </w:del>
-      <w:ins w:id="45" w:author="Nicole Soltis" w:date="2018-01-16T13:25:00Z">
+      <w:ins w:id="48" w:author="Nicole Soltis" w:date="2018-01-16T13:25:00Z">
         <w:r>
           <w:t xml:space="preserve">follow a linear path </w:t>
         </w:r>
@@ -524,12 +534,12 @@
       <w:r>
         <w:t xml:space="preserve">while 10 would have </w:t>
       </w:r>
-      <w:del w:id="46" w:author="Nicole Soltis" w:date="2018-01-16T13:25:00Z">
+      <w:del w:id="49" w:author="Nicole Soltis" w:date="2018-01-16T13:25:00Z">
         <w:r>
           <w:delText xml:space="preserve">_____ </w:delText>
         </w:r>
       </w:del>
-      <w:ins w:id="47" w:author="Nicole Soltis" w:date="2018-01-16T13:25:00Z">
+      <w:ins w:id="50" w:author="Nicole Soltis" w:date="2018-01-16T13:25:00Z">
         <w:r>
           <w:t xml:space="preserve">tightly waving </w:t>
         </w:r>
@@ -537,23 +547,23 @@
       <w:r>
         <w:t>hyphae.</w:t>
       </w:r>
-      <w:commentRangeStart w:id="48"/>
+      <w:commentRangeStart w:id="51"/>
       <w:r>
         <w:t xml:space="preserve"> </w:t>
       </w:r>
-      <w:commentRangeEnd w:id="48"/>
+      <w:commentRangeEnd w:id="51"/>
       <w:r>
         <w:rPr>
           <w:rStyle w:val="CommentReference"/>
         </w:rPr>
-        <w:commentReference w:id="48"/>
-      </w:r>
-      <w:del w:id="49" w:author="Nicole Soltis" w:date="2018-01-16T13:26:00Z">
+        <w:commentReference w:id="51"/>
+      </w:r>
+      <w:del w:id="52" w:author="Nicole Soltis" w:date="2018-01-16T13:26:00Z">
         <w:r>
           <w:delText>Plates with contamination were noted</w:delText>
         </w:r>
       </w:del>
-      <w:ins w:id="50" w:author="Nicole Soltis" w:date="2018-01-16T13:26:00Z">
+      <w:ins w:id="53" w:author="Nicole Soltis" w:date="2018-01-16T13:26:00Z">
         <w:r>
           <w:t>We noted any contamination on plates</w:t>
         </w:r>
@@ -561,7 +571,7 @@
       <w:r>
         <w:t xml:space="preserve">, </w:t>
       </w:r>
-      <w:del w:id="51" w:author="Nicole Soltis" w:date="2018-01-16T13:26:00Z">
+      <w:del w:id="54" w:author="Nicole Soltis" w:date="2018-01-16T13:26:00Z">
         <w:r>
           <w:delText>p</w:delText>
         </w:r>
@@ -569,7 +579,7 @@
           <w:delText>ictures were taken of the recording process</w:delText>
         </w:r>
       </w:del>
-      <w:ins w:id="52" w:author="Nicole Soltis" w:date="2018-01-16T13:26:00Z">
+      <w:ins w:id="55" w:author="Nicole Soltis" w:date="2018-01-16T13:26:00Z">
         <w:r>
           <w:t xml:space="preserve">and photographed </w:t>
         </w:r>
@@ -580,7 +590,7 @@
       <w:r>
         <w:t xml:space="preserve"> </w:t>
       </w:r>
-      <w:del w:id="53" w:author="Nicole Soltis" w:date="2018-01-16T13:26:00Z">
+      <w:del w:id="56" w:author="Nicole Soltis" w:date="2018-01-16T13:26:00Z">
         <w:r>
           <w:delText>and n</w:delText>
         </w:r>
@@ -607,7 +617,7 @@
       <w:pPr>
         <w:spacing w:line="480" w:lineRule="auto"/>
         <w:rPr>
-          <w:del w:id="54" w:author="Josue Vega" w:date="2018-01-19T13:27:00Z"/>
+          <w:del w:id="57" w:author="Josue Vega" w:date="2018-01-19T13:27:00Z"/>
         </w:rPr>
       </w:pPr>
       <w:r>
@@ -640,12 +650,12 @@
       <w:r>
         <w:t xml:space="preserve">effect model </w:t>
       </w:r>
-      <w:del w:id="55" w:author="Nicole Soltis" w:date="2018-01-16T13:27:00Z">
+      <w:del w:id="58" w:author="Nicole Soltis" w:date="2018-01-16T13:27:00Z">
         <w:r>
           <w:delText xml:space="preserve">of </w:delText>
         </w:r>
       </w:del>
-      <w:ins w:id="56" w:author="Nicole Soltis" w:date="2018-01-16T13:27:00Z">
+      <w:ins w:id="59" w:author="Nicole Soltis" w:date="2018-01-16T13:27:00Z">
         <w:r>
           <w:t xml:space="preserve">including the effects of </w:t>
         </w:r>
@@ -656,7 +666,7 @@
       <w:r>
         <w:rPr>
           <w:i/>
-          <w:rPrChange w:id="57" w:author="Josue Vega" w:date="2018-01-19T13:08:00Z">
+          <w:rPrChange w:id="60" w:author="Josue Vega" w:date="2018-01-19T13:08:00Z">
             <w:rPr/>
           </w:rPrChange>
         </w:rPr>
@@ -665,25 +675,25 @@
       <w:r>
         <w:t xml:space="preserve">), isolate interaction with </w:t>
       </w:r>
-      <w:commentRangeStart w:id="58"/>
-      <w:del w:id="59" w:author="Josue Vega" w:date="2018-01-19T13:09:00Z">
+      <w:commentRangeStart w:id="61"/>
+      <w:del w:id="62" w:author="Josue Vega" w:date="2018-01-19T13:09:00Z">
         <w:r>
           <w:delText>plate block</w:delText>
         </w:r>
-        <w:commentRangeEnd w:id="58"/>
+        <w:commentRangeEnd w:id="61"/>
         <w:r>
           <w:rPr>
             <w:rStyle w:val="CommentReference"/>
           </w:rPr>
-          <w:commentReference w:id="58"/>
-        </w:r>
-      </w:del>
-      <w:ins w:id="60" w:author="Josue Vega" w:date="2018-01-19T13:09:00Z">
+          <w:commentReference w:id="61"/>
+        </w:r>
+      </w:del>
+      <w:ins w:id="63" w:author="Josue Vega" w:date="2018-01-19T13:09:00Z">
         <w:r>
           <w:t>PlateBlock, our randomization technique of distributing isolates among plates,</w:t>
         </w:r>
       </w:ins>
-      <w:del w:id="61" w:author="Josue Vega" w:date="2018-01-19T13:09:00Z">
+      <w:del w:id="64" w:author="Josue Vega" w:date="2018-01-19T13:09:00Z">
         <w:r>
           <w:delText>,</w:delText>
         </w:r>
@@ -694,12 +704,12 @@
       <w:r>
         <w:t xml:space="preserve">of </w:t>
       </w:r>
-      <w:del w:id="62" w:author="Nicole Soltis" w:date="2018-01-16T13:27:00Z">
+      <w:del w:id="65" w:author="Nicole Soltis" w:date="2018-01-16T13:27:00Z">
         <w:r>
           <w:delText xml:space="preserve">recording </w:delText>
         </w:r>
       </w:del>
-      <w:ins w:id="63" w:author="Nicole Soltis" w:date="2018-01-16T13:27:00Z">
+      <w:ins w:id="66" w:author="Nicole Soltis" w:date="2018-01-16T13:27:00Z">
         <w:r>
           <w:t xml:space="preserve">observation </w:t>
         </w:r>
@@ -725,7 +735,7 @@
       <w:r>
         <w:t xml:space="preserve">Not all </w:t>
       </w:r>
-      <w:ins w:id="64" w:author="Nicole Soltis" w:date="2018-01-16T13:27:00Z">
+      <w:ins w:id="67" w:author="Nicole Soltis" w:date="2018-01-16T13:27:00Z">
         <w:r>
           <w:t xml:space="preserve">of the </w:t>
         </w:r>
@@ -733,12 +743,12 @@
       <w:r>
         <w:t>97 isolate</w:t>
       </w:r>
-      <w:ins w:id="65" w:author="Nicole Soltis" w:date="2018-01-16T13:28:00Z">
+      <w:ins w:id="68" w:author="Nicole Soltis" w:date="2018-01-16T13:28:00Z">
         <w:r>
           <w:t>s’</w:t>
         </w:r>
       </w:ins>
-      <w:del w:id="66" w:author="Nicole Soltis" w:date="2018-01-16T13:28:00Z">
+      <w:del w:id="69" w:author="Nicole Soltis" w:date="2018-01-16T13:28:00Z">
         <w:r>
           <w:delText>’s</w:delText>
         </w:r>
@@ -752,12 +762,12 @@
       <w:r>
         <w:t xml:space="preserve">ere measured in the same period </w:t>
       </w:r>
-      <w:del w:id="67" w:author="Nicole Soltis" w:date="2018-01-16T13:28:00Z">
+      <w:del w:id="70" w:author="Nicole Soltis" w:date="2018-01-16T13:28:00Z">
         <w:r>
           <w:delText>and we therefore dropped</w:delText>
         </w:r>
       </w:del>
-      <w:ins w:id="68" w:author="Nicole Soltis" w:date="2018-01-16T13:28:00Z">
+      <w:ins w:id="71" w:author="Nicole Soltis" w:date="2018-01-16T13:28:00Z">
         <w:r>
           <w:t>so we could not include</w:t>
         </w:r>
@@ -771,12 +781,12 @@
       <w:r>
         <w:t xml:space="preserve"> effects of the </w:t>
       </w:r>
-      <w:ins w:id="69" w:author="Josue Vega" w:date="2018-01-19T13:10:00Z">
+      <w:ins w:id="72" w:author="Josue Vega" w:date="2018-01-19T13:10:00Z">
         <w:r>
           <w:t xml:space="preserve">PlateBlock </w:t>
         </w:r>
       </w:ins>
-      <w:del w:id="70" w:author="Josue Vega" w:date="2018-01-19T13:10:00Z">
+      <w:del w:id="73" w:author="Josue Vega" w:date="2018-01-19T13:10:00Z">
         <w:r>
           <w:delText>plate block</w:delText>
         </w:r>
@@ -787,41 +797,41 @@
       <w:r>
         <w:t xml:space="preserve">term </w:t>
       </w:r>
-      <w:ins w:id="71" w:author="Josue Vega" w:date="2018-01-19T13:11:00Z">
+      <w:ins w:id="74" w:author="Josue Vega" w:date="2018-01-19T13:11:00Z">
         <w:r>
           <w:t>were also</w:t>
         </w:r>
       </w:ins>
-      <w:ins w:id="72" w:author="Josue Vega" w:date="2018-01-19T13:12:00Z">
+      <w:ins w:id="75" w:author="Josue Vega" w:date="2018-01-19T13:12:00Z">
         <w:r>
           <w:t xml:space="preserve"> omitted as the effect of the term on the </w:t>
         </w:r>
       </w:ins>
-      <w:commentRangeStart w:id="73"/>
-      <w:ins w:id="74" w:author="Josue Vega" w:date="2018-01-19T13:13:00Z">
+      <w:commentRangeStart w:id="76"/>
+      <w:ins w:id="77" w:author="Josue Vega" w:date="2018-01-19T13:13:00Z">
         <w:r>
           <w:t>sum</w:t>
         </w:r>
       </w:ins>
-      <w:ins w:id="75" w:author="Josue Vega" w:date="2018-01-19T13:12:00Z">
+      <w:ins w:id="78" w:author="Josue Vega" w:date="2018-01-19T13:12:00Z">
         <w:r>
           <w:t xml:space="preserve"> least squared means when making the linear model were very minimimal</w:t>
         </w:r>
       </w:ins>
-      <w:commentRangeEnd w:id="73"/>
-      <w:ins w:id="76" w:author="Josue Vega" w:date="2018-01-19T13:14:00Z">
+      <w:commentRangeEnd w:id="76"/>
+      <w:ins w:id="79" w:author="Josue Vega" w:date="2018-01-19T13:14:00Z">
         <w:r>
           <w:rPr>
             <w:rStyle w:val="CommentReference"/>
           </w:rPr>
-          <w:commentReference w:id="73"/>
-        </w:r>
-      </w:ins>
-      <w:del w:id="77" w:author="Josue Vega" w:date="2018-01-19T13:11:00Z">
+          <w:commentReference w:id="76"/>
+        </w:r>
+      </w:ins>
+      <w:del w:id="80" w:author="Josue Vega" w:date="2018-01-19T13:11:00Z">
         <w:r>
           <w:delText xml:space="preserve">were omitted </w:delText>
         </w:r>
-        <w:commentRangeStart w:id="78"/>
+        <w:commentRangeStart w:id="81"/>
         <w:r>
           <w:delText xml:space="preserve">as the impact showed similar results to the interaction between isolate and </w:delText>
         </w:r>
@@ -830,36 +840,6 @@
         </w:r>
         <w:r>
           <w:delText xml:space="preserve"> in a mixed-effect model</w:delText>
-        </w:r>
-        <w:commentRangeEnd w:id="78"/>
-        <w:r>
-          <w:rPr>
-            <w:rStyle w:val="CommentReference"/>
-          </w:rPr>
-          <w:commentReference w:id="78"/>
-        </w:r>
-      </w:del>
-      <w:r>
-        <w:t xml:space="preserve">. Also, </w:t>
-      </w:r>
-      <w:ins w:id="79" w:author="Josue Vega" w:date="2018-01-19T13:14:00Z">
-        <w:r>
-          <w:t xml:space="preserve">the </w:t>
-        </w:r>
-        <w:r>
-          <w:lastRenderedPageBreak/>
-          <w:t>0.75%</w:t>
-        </w:r>
-      </w:ins>
-      <w:ins w:id="80" w:author="Josue Vega" w:date="2018-01-19T13:15:00Z">
-        <w:r>
-          <w:t xml:space="preserve"> PDA concentration</w:t>
-        </w:r>
-      </w:ins>
-      <w:commentRangeStart w:id="81"/>
-      <w:del w:id="82" w:author="Josue Vega" w:date="2018-01-19T13:15:00Z">
-        <w:r>
-          <w:delText>PDA concentration</w:delText>
         </w:r>
         <w:commentRangeEnd w:id="81"/>
         <w:r>
@@ -870,470 +850,480 @@
         </w:r>
       </w:del>
       <w:r>
-        <w:t xml:space="preserve">, </w:t>
-      </w:r>
-      <w:commentRangeStart w:id="83"/>
-      <w:del w:id="84" w:author="Josue Vega" w:date="2018-01-19T13:14:00Z">
-        <w:r>
-          <w:delText>ordering</w:delText>
-        </w:r>
-        <w:commentRangeEnd w:id="83"/>
+        <w:t xml:space="preserve">. Also, </w:t>
+      </w:r>
+      <w:ins w:id="82" w:author="Josue Vega" w:date="2018-01-19T13:14:00Z">
+        <w:r>
+          <w:t xml:space="preserve">the </w:t>
+        </w:r>
+        <w:r>
+          <w:lastRenderedPageBreak/>
+          <w:t>0.75%</w:t>
+        </w:r>
+      </w:ins>
+      <w:ins w:id="83" w:author="Josue Vega" w:date="2018-01-19T13:15:00Z">
+        <w:r>
+          <w:t xml:space="preserve"> PDA concentration</w:t>
+        </w:r>
+      </w:ins>
+      <w:commentRangeStart w:id="84"/>
+      <w:del w:id="85" w:author="Josue Vega" w:date="2018-01-19T13:15:00Z">
+        <w:r>
+          <w:delText>PDA concentration</w:delText>
+        </w:r>
+        <w:commentRangeEnd w:id="84"/>
         <w:r>
           <w:rPr>
             <w:rStyle w:val="CommentReference"/>
           </w:rPr>
-          <w:commentReference w:id="83"/>
-        </w:r>
-        <w:r>
-          <w:delText xml:space="preserve"> </w:delText>
-        </w:r>
-      </w:del>
-      <w:ins w:id="85" w:author="Josue Vega" w:date="2018-01-19T13:14:00Z">
-        <w:r>
-          <w:t>isolate ordering</w:t>
-        </w:r>
-        <w:r>
-          <w:t xml:space="preserve"> </w:t>
-        </w:r>
-      </w:ins>
-      <w:r>
-        <w:t xml:space="preserve">and </w:t>
-      </w:r>
-      <w:ins w:id="86" w:author="Josue Vega" w:date="2018-01-19T13:14:00Z">
-        <w:r>
-          <w:t xml:space="preserve">PlateBlock terms </w:t>
-        </w:r>
-      </w:ins>
+          <w:commentReference w:id="84"/>
+        </w:r>
+      </w:del>
+      <w:r>
+        <w:t xml:space="preserve">, </w:t>
+      </w:r>
+      <w:commentRangeStart w:id="86"/>
       <w:del w:id="87" w:author="Josue Vega" w:date="2018-01-19T13:14:00Z">
         <w:r>
-          <w:delText>plate block</w:delText>
-        </w:r>
-        <w:r>
-          <w:delText xml:space="preserve"> </w:delText>
-        </w:r>
-      </w:del>
-      <w:r>
-        <w:t xml:space="preserve">were all omitted for the </w:t>
-      </w:r>
-      <w:r>
-        <w:t>insignificant</w:t>
-      </w:r>
-      <w:r>
-        <w:t xml:space="preserve"> change </w:t>
-      </w:r>
-      <w:del w:id="88" w:author="Josue Vega" w:date="2018-01-19T13:14:00Z">
-        <w:r>
-          <w:delText xml:space="preserve">they had </w:delText>
-        </w:r>
-      </w:del>
-      <w:r>
-        <w:t xml:space="preserve">on the </w:t>
-      </w:r>
-      <w:ins w:id="89" w:author="Josue Vega" w:date="2018-01-19T13:14:00Z">
-        <w:r>
-          <w:t xml:space="preserve">linear </w:t>
-        </w:r>
-      </w:ins>
-      <w:r>
-        <w:t>model</w:t>
-      </w:r>
-      <w:r>
-        <w:t xml:space="preserve">. This model allowed for the significance of each term to be </w:t>
-      </w:r>
-      <w:r>
-        <w:t>calculated</w:t>
-      </w:r>
-      <w:r>
-        <w:t xml:space="preserve"> through least-squared means of the hyphal waviness phenotype for each </w:t>
-      </w:r>
-      <w:r>
-        <w:rPr>
-          <w:i/>
-        </w:rPr>
-        <w:t>B. cinerea</w:t>
-      </w:r>
-      <w:r>
-        <w:t xml:space="preserve"> isolate. </w:t>
-      </w:r>
-      <w:del w:id="90" w:author="Nicole Soltis" w:date="2018-01-16T13:29:00Z">
-        <w:r>
-          <w:delText>Heritability was able to be calculated</w:delText>
-        </w:r>
-      </w:del>
-      <w:ins w:id="91" w:author="Nicole Soltis" w:date="2018-01-16T13:29:00Z">
-        <w:r>
-          <w:t>We calculated heritability</w:t>
-        </w:r>
-      </w:ins>
-      <w:r>
-        <w:t xml:space="preserve"> </w:t>
-      </w:r>
-      <w:del w:id="92" w:author="Nicole Soltis" w:date="2018-01-16T13:29:00Z">
-        <w:r>
-          <w:delText xml:space="preserve">using </w:delText>
-        </w:r>
-        <w:r>
-          <w:delText>proportion</w:delText>
-        </w:r>
-      </w:del>
-      <w:ins w:id="93" w:author="Nicole Soltis" w:date="2018-01-16T13:29:00Z">
-        <w:r>
-          <w:t>as the ratio of</w:t>
-        </w:r>
-      </w:ins>
-      <w:del w:id="94" w:author="Josue Vega" w:date="2018-01-19T13:09:00Z">
-        <w:r>
-          <w:delText xml:space="preserve"> of</w:delText>
-        </w:r>
-      </w:del>
-      <w:r>
-        <w:t xml:space="preserve"> sum of squares per term over total sum of </w:t>
-      </w:r>
-      <w:r>
-        <w:t>squares</w:t>
-      </w:r>
-      <w:r>
-        <w:t xml:space="preserve">. </w:t>
-      </w:r>
-      <w:del w:id="95" w:author="Nicole Soltis" w:date="2018-01-16T13:30:00Z">
-        <w:r>
-          <w:delText>For the graphical generation</w:delText>
-        </w:r>
-      </w:del>
-      <w:ins w:id="96" w:author="Nicole Soltis" w:date="2018-01-16T13:30:00Z">
-        <w:r>
-          <w:t>We used the</w:t>
-        </w:r>
-        <w:commentRangeStart w:id="97"/>
-        <w:commentRangeStart w:id="98"/>
-        <w:r>
-          <w:t xml:space="preserve"> R statistical environment </w:t>
-        </w:r>
-        <w:commentRangeEnd w:id="97"/>
+          <w:delText>ordering</w:delText>
+        </w:r>
+        <w:commentRangeEnd w:id="86"/>
         <w:r>
           <w:rPr>
             <w:rStyle w:val="CommentReference"/>
           </w:rPr>
-          <w:commentReference w:id="97"/>
-        </w:r>
-      </w:ins>
-      <w:commentRangeEnd w:id="98"/>
-      <w:r>
-        <w:rPr>
-          <w:rStyle w:val="CommentReference"/>
-        </w:rPr>
-        <w:commentReference w:id="98"/>
-      </w:r>
+          <w:commentReference w:id="86"/>
+        </w:r>
+        <w:r>
+          <w:delText xml:space="preserve"> </w:delText>
+        </w:r>
+      </w:del>
+      <w:ins w:id="88" w:author="Josue Vega" w:date="2018-01-19T13:14:00Z">
+        <w:r>
+          <w:t xml:space="preserve">isolate ordering </w:t>
+        </w:r>
+      </w:ins>
+      <w:r>
+        <w:t xml:space="preserve">and </w:t>
+      </w:r>
+      <w:ins w:id="89" w:author="Josue Vega" w:date="2018-01-19T13:14:00Z">
+        <w:r>
+          <w:t xml:space="preserve">PlateBlock terms </w:t>
+        </w:r>
+      </w:ins>
+      <w:del w:id="90" w:author="Josue Vega" w:date="2018-01-19T13:14:00Z">
+        <w:r>
+          <w:delText>plate block</w:delText>
+        </w:r>
+        <w:r>
+          <w:delText xml:space="preserve"> </w:delText>
+        </w:r>
+      </w:del>
+      <w:r>
+        <w:t xml:space="preserve">were all omitted for the </w:t>
+      </w:r>
+      <w:r>
+        <w:t>insignificant</w:t>
+      </w:r>
+      <w:r>
+        <w:t xml:space="preserve"> change </w:t>
+      </w:r>
+      <w:del w:id="91" w:author="Josue Vega" w:date="2018-01-19T13:14:00Z">
+        <w:r>
+          <w:delText xml:space="preserve">they had </w:delText>
+        </w:r>
+      </w:del>
+      <w:r>
+        <w:t xml:space="preserve">on the </w:t>
+      </w:r>
+      <w:ins w:id="92" w:author="Josue Vega" w:date="2018-01-19T13:14:00Z">
+        <w:r>
+          <w:t xml:space="preserve">linear </w:t>
+        </w:r>
+      </w:ins>
+      <w:r>
+        <w:t>model</w:t>
+      </w:r>
+      <w:r>
+        <w:t xml:space="preserve">. This model allowed for the significance of each term to be </w:t>
+      </w:r>
+      <w:r>
+        <w:t>calculated</w:t>
+      </w:r>
+      <w:r>
+        <w:t xml:space="preserve"> through least-squared means of the hyphal waviness phenotype for each </w:t>
+      </w:r>
+      <w:r>
+        <w:rPr>
+          <w:i/>
+        </w:rPr>
+        <w:t>B. cinerea</w:t>
+      </w:r>
+      <w:r>
+        <w:t xml:space="preserve"> isolate. </w:t>
+      </w:r>
+      <w:del w:id="93" w:author="Nicole Soltis" w:date="2018-01-16T13:29:00Z">
+        <w:r>
+          <w:delText>Heritability was able to be calculated</w:delText>
+        </w:r>
+      </w:del>
+      <w:ins w:id="94" w:author="Nicole Soltis" w:date="2018-01-16T13:29:00Z">
+        <w:r>
+          <w:t>We calculated heritability</w:t>
+        </w:r>
+      </w:ins>
+      <w:r>
+        <w:t xml:space="preserve"> </w:t>
+      </w:r>
+      <w:del w:id="95" w:author="Nicole Soltis" w:date="2018-01-16T13:29:00Z">
+        <w:r>
+          <w:delText xml:space="preserve">using </w:delText>
+        </w:r>
+        <w:r>
+          <w:delText>proportion</w:delText>
+        </w:r>
+      </w:del>
+      <w:ins w:id="96" w:author="Nicole Soltis" w:date="2018-01-16T13:29:00Z">
+        <w:r>
+          <w:t>as the ratio of</w:t>
+        </w:r>
+      </w:ins>
+      <w:del w:id="97" w:author="Josue Vega" w:date="2018-01-19T13:09:00Z">
+        <w:r>
+          <w:delText xml:space="preserve"> of</w:delText>
+        </w:r>
+      </w:del>
+      <w:r>
+        <w:t xml:space="preserve"> sum of squares per term over total sum of </w:t>
+      </w:r>
+      <w:r>
+        <w:t>squares</w:t>
+      </w:r>
+      <w:r>
+        <w:t xml:space="preserve">. </w:t>
+      </w:r>
+      <w:del w:id="98" w:author="Nicole Soltis" w:date="2018-01-16T13:30:00Z">
+        <w:r>
+          <w:delText>For the graphical generation</w:delText>
+        </w:r>
+      </w:del>
       <w:ins w:id="99" w:author="Nicole Soltis" w:date="2018-01-16T13:30:00Z">
         <w:r>
-          <w:t>to generate figures and complete statistical analysis</w:t>
-        </w:r>
-      </w:ins>
-      <w:r>
-        <w:t xml:space="preserve"> (ggplot2; Hadley Wickham 2016)</w:t>
-      </w:r>
-      <w:ins w:id="100" w:author="Josue Vega" w:date="2018-01-19T13:19:00Z">
-        <w:r>
-          <w:t xml:space="preserve">. A total of </w:t>
-        </w:r>
-      </w:ins>
-      <w:ins w:id="101" w:author="Josue Vega" w:date="2018-01-19T13:23:00Z">
-        <w:r>
-          <w:t>345,485</w:t>
-        </w:r>
-      </w:ins>
-      <w:ins w:id="102" w:author="Josue Vega" w:date="2018-01-19T13:19:00Z">
-        <w:r>
-          <w:t xml:space="preserve"> SNPs </w:t>
-        </w:r>
-      </w:ins>
-      <w:ins w:id="103" w:author="Josue Vega" w:date="2018-01-19T13:23:00Z">
-        <w:r>
-          <w:t xml:space="preserve">were used </w:t>
-        </w:r>
-        <w:r>
-          <w:t xml:space="preserve">to produce GWA map </w:t>
-        </w:r>
-      </w:ins>
-      <w:ins w:id="104" w:author="Josue Vega" w:date="2018-01-19T13:24:00Z">
-        <w:r>
-          <w:t xml:space="preserve">using all 95 genotyped isolates. </w:t>
-        </w:r>
-      </w:ins>
-      <w:ins w:id="105" w:author="Josue Vega" w:date="2018-01-19T13:25:00Z">
-        <w:r>
-          <w:t>With less than</w:t>
-        </w:r>
-      </w:ins>
-      <w:ins w:id="106" w:author="Josue Vega" w:date="2018-01-19T13:26:00Z">
-        <w:r>
-          <w:t xml:space="preserve"> </w:t>
-        </w:r>
-        <w:r>
-          <w:t>used</w:t>
-        </w:r>
-      </w:ins>
-      <w:ins w:id="107" w:author="Josue Vega" w:date="2018-01-19T13:27:00Z">
-        <w:r>
-          <w:t xml:space="preserve"> </w:t>
-        </w:r>
-      </w:ins>
-      <w:ins w:id="108" w:author="Josue Vega" w:date="2018-01-19T13:26:00Z">
-        <w:r>
-          <w:t xml:space="preserve">10% missing calls across all isolates </w:t>
-        </w:r>
-        <w:r>
-          <w:t xml:space="preserve">(SNP calls in at least </w:t>
-        </w:r>
-        <w:r>
-          <w:t>8</w:t>
-        </w:r>
-        <w:r>
-          <w:t>6</w:t>
-        </w:r>
-        <w:r>
-          <w:t xml:space="preserve">/ </w:t>
-        </w:r>
-        <w:r>
-          <w:t>9</w:t>
-        </w:r>
-        <w:r>
-          <w:t>5</w:t>
-        </w:r>
-        <w:r>
-          <w:t xml:space="preserve"> </w:t>
-        </w:r>
-        <w:r>
-          <w:t>isolates)</w:t>
-        </w:r>
-      </w:ins>
-      <w:ins w:id="109" w:author="Josue Vega" w:date="2018-01-19T13:27:00Z">
-        <w:r>
-          <w:t>, t</w:t>
-        </w:r>
-      </w:ins>
-      <w:ins w:id="110" w:author="Josue Vega" w:date="2018-01-19T13:24:00Z">
-        <w:r>
-          <w:t xml:space="preserve">hese SNPs contained a </w:t>
-        </w:r>
-      </w:ins>
-      <w:ins w:id="111" w:author="Josue Vega" w:date="2018-01-19T13:19:00Z">
-        <w:r>
-          <w:t>minor allele freq</w:t>
-        </w:r>
-      </w:ins>
-      <w:ins w:id="112" w:author="Josue Vega" w:date="2018-01-19T13:20:00Z">
-        <w:r>
-          <w:t>uency (MAF) of 0.2</w:t>
-        </w:r>
-      </w:ins>
-      <w:ins w:id="113" w:author="Josue Vega" w:date="2018-01-19T13:24:00Z">
-        <w:r>
-          <w:t>0</w:t>
-        </w:r>
-      </w:ins>
-      <w:ins w:id="114" w:author="Josue Vega" w:date="2018-01-19T13:20:00Z">
-        <w:r>
-          <w:t xml:space="preserve"> or greater</w:t>
-        </w:r>
-      </w:ins>
-      <w:ins w:id="115" w:author="Josue Vega" w:date="2018-01-19T13:27:00Z">
-        <w:r>
-          <w:t>.</w:t>
-        </w:r>
-      </w:ins>
-      <w:del w:id="116" w:author="Josue Vega" w:date="2018-01-19T13:19:00Z">
-        <w:r>
-          <w:delText xml:space="preserve"> </w:delText>
-        </w:r>
-      </w:del>
-      <w:del w:id="117" w:author="Josue Vega" w:date="2018-01-19T13:26:00Z">
-        <w:r>
-          <w:delText>and statistical analysis</w:delText>
-        </w:r>
-        <w:r>
-          <w:delText>,</w:delText>
-        </w:r>
-        <w:r>
-          <w:delText xml:space="preserve"> were done using an R statistical environment </w:delText>
-        </w:r>
-      </w:del>
-    </w:p>
-    <w:p>
-      <w:pPr>
-        <w:spacing w:line="480" w:lineRule="auto"/>
-        <w:rPr>
-          <w:ins w:id="118" w:author="Josue Vega" w:date="2018-01-19T13:27:00Z"/>
-        </w:rPr>
-      </w:pPr>
-      <w:ins w:id="119" w:author="Josue Vega" w:date="2018-01-19T13:27:00Z">
-        <w:r>
-          <w:tab/>
-        </w:r>
-      </w:ins>
-    </w:p>
-    <w:p>
-      <w:pPr>
-        <w:spacing w:line="480" w:lineRule="auto"/>
-        <w:rPr>
-          <w:del w:id="120" w:author="Josue Vega" w:date="2018-01-19T13:27:00Z"/>
-        </w:rPr>
-        <w:pPrChange w:id="121" w:author="Josue Vega" w:date="2018-01-19T13:42:00Z">
-          <w:pPr>
-            <w:spacing w:line="480" w:lineRule="auto"/>
-          </w:pPr>
-        </w:pPrChange>
-      </w:pPr>
-      <w:ins w:id="122" w:author="Josue Vega" w:date="2018-01-19T13:27:00Z">
-        <w:r>
-          <w:tab/>
-        </w:r>
-      </w:ins>
-      <w:ins w:id="123" w:author="Josue Vega" w:date="2018-01-19T13:40:00Z">
-        <w:r>
-          <w:t xml:space="preserve">To use </w:t>
-        </w:r>
-      </w:ins>
-      <w:ins w:id="124" w:author="Josue Vega" w:date="2018-01-19T13:41:00Z">
-        <w:r>
-          <w:t>a heteroskedastic ridge regression method that incorporates SNP-specific shrinkage</w:t>
-        </w:r>
-      </w:ins>
-      <w:ins w:id="125" w:author="Josue Vega" w:date="2018-01-19T13:42:00Z">
-        <w:r>
-          <w:t>, bigRR</w:t>
-        </w:r>
-      </w:ins>
-      <w:ins w:id="126" w:author="Josue Vega" w:date="2018-01-19T13:41:00Z">
-        <w:r>
-          <w:t xml:space="preserve"> (Shen, Alam et al. 2013)</w:t>
-        </w:r>
-        <w:r>
-          <w:t xml:space="preserve">, </w:t>
-        </w:r>
-      </w:ins>
-      <w:ins w:id="127" w:author="Josue Vega" w:date="2018-01-19T13:40:00Z">
-        <w:r>
-          <w:t xml:space="preserve">the phenotypic input for GWA </w:t>
-        </w:r>
-      </w:ins>
-      <w:ins w:id="128" w:author="Josue Vega" w:date="2018-01-19T13:41:00Z">
-        <w:r>
-          <w:t>was given by the model means of hyphal wavines</w:t>
-        </w:r>
-      </w:ins>
-      <w:ins w:id="129" w:author="Josue Vega" w:date="2018-01-19T13:42:00Z">
-        <w:r>
-          <w:t>s</w:t>
-        </w:r>
-      </w:ins>
-      <w:del w:id="130" w:author="Josue Vega" w:date="2018-01-19T13:27:00Z">
-        <w:r>
-          <w:delText xml:space="preserve">For GWA mapping with the </w:delText>
-        </w:r>
-      </w:del>
-      <w:commentRangeStart w:id="131"/>
-      <w:del w:id="132" w:author="Josue Vega" w:date="2018-01-19T13:17:00Z">
-        <w:r>
-          <w:delText>91</w:delText>
-        </w:r>
-        <w:commentRangeEnd w:id="131"/>
+          <w:t>We used the</w:t>
+        </w:r>
+        <w:commentRangeStart w:id="100"/>
+        <w:commentRangeStart w:id="101"/>
+        <w:r>
+          <w:t xml:space="preserve"> R statistical environment </w:t>
+        </w:r>
+        <w:commentRangeEnd w:id="100"/>
         <w:r>
           <w:rPr>
             <w:rStyle w:val="CommentReference"/>
           </w:rPr>
-          <w:commentReference w:id="131"/>
-        </w:r>
+          <w:commentReference w:id="100"/>
+        </w:r>
+      </w:ins>
+      <w:commentRangeEnd w:id="101"/>
+      <w:r>
+        <w:rPr>
+          <w:rStyle w:val="CommentReference"/>
+        </w:rPr>
+        <w:commentReference w:id="101"/>
+      </w:r>
+      <w:ins w:id="102" w:author="Nicole Soltis" w:date="2018-01-16T13:30:00Z">
+        <w:r>
+          <w:t>to generate figures and complete statistical analysis</w:t>
+        </w:r>
+      </w:ins>
+      <w:r>
+        <w:t xml:space="preserve"> (ggplot2; Hadley Wickham 2016)</w:t>
+      </w:r>
+      <w:ins w:id="103" w:author="Josue Vega" w:date="2018-01-19T13:19:00Z">
+        <w:r>
+          <w:t xml:space="preserve">. A total of </w:t>
+        </w:r>
+      </w:ins>
+      <w:ins w:id="104" w:author="Josue Vega" w:date="2018-01-19T13:23:00Z">
+        <w:r>
+          <w:t>345,485</w:t>
+        </w:r>
+      </w:ins>
+      <w:ins w:id="105" w:author="Josue Vega" w:date="2018-01-19T13:19:00Z">
+        <w:r>
+          <w:t xml:space="preserve"> SNPs </w:t>
+        </w:r>
+      </w:ins>
+      <w:ins w:id="106" w:author="Josue Vega" w:date="2018-01-19T13:23:00Z">
+        <w:r>
+          <w:t xml:space="preserve">were used </w:t>
+        </w:r>
+        <w:r>
+          <w:t xml:space="preserve">to produce GWA map </w:t>
+        </w:r>
+      </w:ins>
+      <w:ins w:id="107" w:author="Josue Vega" w:date="2018-01-19T13:24:00Z">
+        <w:r>
+          <w:t xml:space="preserve">using all 95 genotyped isolates. </w:t>
+        </w:r>
+      </w:ins>
+      <w:ins w:id="108" w:author="Josue Vega" w:date="2018-01-19T13:25:00Z">
+        <w:r>
+          <w:t>With less than</w:t>
+        </w:r>
+      </w:ins>
+      <w:ins w:id="109" w:author="Josue Vega" w:date="2018-01-19T13:26:00Z">
+        <w:r>
+          <w:t xml:space="preserve"> used</w:t>
+        </w:r>
+      </w:ins>
+      <w:ins w:id="110" w:author="Josue Vega" w:date="2018-01-19T13:27:00Z">
+        <w:r>
+          <w:t xml:space="preserve"> </w:t>
+        </w:r>
+      </w:ins>
+      <w:ins w:id="111" w:author="Josue Vega" w:date="2018-01-19T13:26:00Z">
+        <w:r>
+          <w:t xml:space="preserve">10% missing calls across all isolates </w:t>
+        </w:r>
+        <w:r>
+          <w:t>(SNP calls in at least 8</w:t>
+        </w:r>
+        <w:r>
+          <w:t>6</w:t>
+        </w:r>
+        <w:r>
+          <w:t>/ 9</w:t>
+        </w:r>
+        <w:r>
+          <w:t>5</w:t>
+        </w:r>
+        <w:r>
+          <w:t xml:space="preserve"> isolates)</w:t>
+        </w:r>
+      </w:ins>
+      <w:ins w:id="112" w:author="Josue Vega" w:date="2018-01-19T13:27:00Z">
+        <w:r>
+          <w:t>, t</w:t>
+        </w:r>
+      </w:ins>
+      <w:ins w:id="113" w:author="Josue Vega" w:date="2018-01-19T13:24:00Z">
+        <w:r>
+          <w:t xml:space="preserve">hese SNPs contained a </w:t>
+        </w:r>
+      </w:ins>
+      <w:ins w:id="114" w:author="Josue Vega" w:date="2018-01-19T13:19:00Z">
+        <w:r>
+          <w:t>minor allele freq</w:t>
+        </w:r>
+      </w:ins>
+      <w:ins w:id="115" w:author="Josue Vega" w:date="2018-01-19T13:20:00Z">
+        <w:r>
+          <w:t>uency (MAF) of 0.2</w:t>
+        </w:r>
+      </w:ins>
+      <w:ins w:id="116" w:author="Josue Vega" w:date="2018-01-19T13:24:00Z">
+        <w:r>
+          <w:t>0</w:t>
+        </w:r>
+      </w:ins>
+      <w:ins w:id="117" w:author="Josue Vega" w:date="2018-01-19T13:20:00Z">
+        <w:r>
+          <w:t xml:space="preserve"> or greater</w:t>
+        </w:r>
+      </w:ins>
+      <w:ins w:id="118" w:author="Josue Vega" w:date="2018-01-19T13:27:00Z">
+        <w:r>
+          <w:t>.</w:t>
+        </w:r>
+      </w:ins>
+      <w:del w:id="119" w:author="Josue Vega" w:date="2018-01-19T13:19:00Z">
         <w:r>
           <w:delText xml:space="preserve"> </w:delText>
         </w:r>
       </w:del>
-      <w:del w:id="133" w:author="Josue Vega" w:date="2018-01-19T13:27:00Z">
-        <w:r>
-          <w:delText xml:space="preserve">isolates genotyped in this study, we utilized a total of </w:delText>
-        </w:r>
-        <w:commentRangeStart w:id="134"/>
-        <w:r>
-          <w:delText xml:space="preserve">272,672 SNPs with minor allele frequency (MAF) 0.20 or greater, and less than 10% missing calls across the isolates </w:delText>
-        </w:r>
-        <w:commentRangeEnd w:id="134"/>
+      <w:del w:id="120" w:author="Josue Vega" w:date="2018-01-19T13:26:00Z">
+        <w:r>
+          <w:delText>and statistical analysis</w:delText>
+        </w:r>
+        <w:r>
+          <w:delText>,</w:delText>
+        </w:r>
+        <w:r>
+          <w:delText xml:space="preserve"> were done using an R statistical environment </w:delText>
+        </w:r>
+      </w:del>
+    </w:p>
+    <w:p>
+      <w:pPr>
+        <w:spacing w:line="480" w:lineRule="auto"/>
+        <w:rPr>
+          <w:ins w:id="121" w:author="Josue Vega" w:date="2018-01-19T13:27:00Z"/>
+        </w:rPr>
+      </w:pPr>
+      <w:ins w:id="122" w:author="Josue Vega" w:date="2018-01-19T13:27:00Z">
+        <w:r>
+          <w:tab/>
+        </w:r>
+      </w:ins>
+    </w:p>
+    <w:p>
+      <w:pPr>
+        <w:spacing w:line="480" w:lineRule="auto"/>
+        <w:rPr>
+          <w:del w:id="123" w:author="Josue Vega" w:date="2018-01-19T13:27:00Z"/>
+        </w:rPr>
+      </w:pPr>
+      <w:ins w:id="124" w:author="Josue Vega" w:date="2018-01-19T13:27:00Z">
+        <w:r>
+          <w:tab/>
+        </w:r>
+      </w:ins>
+      <w:ins w:id="125" w:author="Josue Vega" w:date="2018-01-19T13:40:00Z">
+        <w:r>
+          <w:t xml:space="preserve">To use </w:t>
+        </w:r>
+      </w:ins>
+      <w:ins w:id="126" w:author="Josue Vega" w:date="2018-01-19T13:41:00Z">
+        <w:r>
+          <w:t>a heteroskedastic ridge regression method that incorporates SNP-specific shrinkage</w:t>
+        </w:r>
+      </w:ins>
+      <w:ins w:id="127" w:author="Josue Vega" w:date="2018-01-19T13:42:00Z">
+        <w:r>
+          <w:t>, bigRR</w:t>
+        </w:r>
+      </w:ins>
+      <w:ins w:id="128" w:author="Josue Vega" w:date="2018-01-19T13:41:00Z">
+        <w:r>
+          <w:t xml:space="preserve"> (Shen, Alam et al. 2013)</w:t>
+        </w:r>
+        <w:r>
+          <w:t xml:space="preserve">, </w:t>
+        </w:r>
+      </w:ins>
+      <w:ins w:id="129" w:author="Josue Vega" w:date="2018-01-19T13:40:00Z">
+        <w:r>
+          <w:t xml:space="preserve">the phenotypic input for GWA </w:t>
+        </w:r>
+      </w:ins>
+      <w:ins w:id="130" w:author="Josue Vega" w:date="2018-01-19T13:41:00Z">
+        <w:r>
+          <w:t>was given by the model means of hyphal wavines</w:t>
+        </w:r>
+      </w:ins>
+      <w:ins w:id="131" w:author="Josue Vega" w:date="2018-01-19T13:42:00Z">
+        <w:r>
+          <w:t>s</w:t>
+        </w:r>
+      </w:ins>
+      <w:del w:id="132" w:author="Josue Vega" w:date="2018-01-19T13:27:00Z">
+        <w:r>
+          <w:delText xml:space="preserve">For GWA mapping with the </w:delText>
+        </w:r>
+      </w:del>
+      <w:commentRangeStart w:id="133"/>
+      <w:del w:id="134" w:author="Josue Vega" w:date="2018-01-19T13:17:00Z">
+        <w:r>
+          <w:delText>91</w:delText>
+        </w:r>
+        <w:commentRangeEnd w:id="133"/>
         <w:r>
           <w:rPr>
             <w:rStyle w:val="CommentReference"/>
           </w:rPr>
-          <w:commentReference w:id="134"/>
-        </w:r>
-        <w:r>
-          <w:delText xml:space="preserve">(SNP calls in at least </w:delText>
-        </w:r>
-      </w:del>
-      <w:del w:id="135" w:author="Josue Vega" w:date="2018-01-19T13:19:00Z">
-        <w:r>
-          <w:delText>82</w:delText>
-        </w:r>
-      </w:del>
-      <w:del w:id="136" w:author="Josue Vega" w:date="2018-01-19T13:27:00Z">
-        <w:r>
-          <w:delText xml:space="preserve">/ </w:delText>
-        </w:r>
-      </w:del>
-      <w:del w:id="137" w:author="Josue Vega" w:date="2018-01-19T13:17:00Z">
-        <w:r>
-          <w:delText xml:space="preserve">91 </w:delText>
-        </w:r>
-      </w:del>
-      <w:del w:id="138" w:author="Josue Vega" w:date="2018-01-19T13:27:00Z">
-        <w:r>
-          <w:delText>isolates)</w:delText>
-        </w:r>
-        <w:commentRangeStart w:id="139"/>
-        <w:r>
-          <w:delText>.</w:delText>
-        </w:r>
-        <w:commentRangeEnd w:id="139"/>
+          <w:commentReference w:id="133"/>
+        </w:r>
+        <w:r>
+          <w:delText xml:space="preserve"> </w:delText>
+        </w:r>
+      </w:del>
+      <w:del w:id="135" w:author="Josue Vega" w:date="2018-01-19T13:27:00Z">
+        <w:r>
+          <w:delText xml:space="preserve">isolates genotyped in this study, we utilized a total of </w:delText>
+        </w:r>
+        <w:commentRangeStart w:id="136"/>
+        <w:r>
+          <w:delText xml:space="preserve">272,672 SNPs with minor allele frequency (MAF) 0.20 or greater, and less than 10% missing calls across the isolates </w:delText>
+        </w:r>
+        <w:commentRangeEnd w:id="136"/>
         <w:r>
           <w:rPr>
             <w:rStyle w:val="CommentReference"/>
           </w:rPr>
-          <w:commentReference w:id="139"/>
+          <w:commentReference w:id="136"/>
+        </w:r>
+        <w:r>
+          <w:delText xml:space="preserve">(SNP calls in at least </w:delText>
+        </w:r>
+      </w:del>
+      <w:del w:id="137" w:author="Josue Vega" w:date="2018-01-19T13:19:00Z">
+        <w:r>
+          <w:delText>82</w:delText>
+        </w:r>
+      </w:del>
+      <w:del w:id="138" w:author="Josue Vega" w:date="2018-01-19T13:27:00Z">
+        <w:r>
+          <w:delText xml:space="preserve">/ </w:delText>
+        </w:r>
+      </w:del>
+      <w:del w:id="139" w:author="Josue Vega" w:date="2018-01-19T13:17:00Z">
+        <w:r>
+          <w:delText xml:space="preserve">91 </w:delText>
+        </w:r>
+      </w:del>
+      <w:del w:id="140" w:author="Josue Vega" w:date="2018-01-19T13:27:00Z">
+        <w:r>
+          <w:delText>isolates)</w:delText>
+        </w:r>
+        <w:commentRangeStart w:id="141"/>
+        <w:r>
+          <w:delText>.</w:delText>
+        </w:r>
+        <w:commentRangeEnd w:id="141"/>
+        <w:r>
+          <w:rPr>
+            <w:rStyle w:val="CommentReference"/>
+          </w:rPr>
+          <w:commentReference w:id="141"/>
         </w:r>
       </w:del>
     </w:p>
     <w:p>
       <w:pPr>
         <w:spacing w:line="480" w:lineRule="auto"/>
-        <w:pPrChange w:id="140" w:author="Josue Vega" w:date="2018-01-19T13:42:00Z">
+        <w:pPrChange w:id="142" w:author="Josue Vega" w:date="2018-01-19T13:42:00Z">
           <w:pPr>
             <w:spacing w:line="480" w:lineRule="auto"/>
             <w:ind w:firstLine="720"/>
           </w:pPr>
         </w:pPrChange>
       </w:pPr>
-      <w:commentRangeStart w:id="141"/>
-      <w:commentRangeStart w:id="142"/>
-      <w:del w:id="143" w:author="Josue Vega" w:date="2018-01-19T13:40:00Z">
+      <w:commentRangeStart w:id="143"/>
+      <w:commentRangeStart w:id="144"/>
+      <w:del w:id="145" w:author="Josue Vega" w:date="2018-01-19T13:40:00Z">
         <w:r>
           <w:delText>T</w:delText>
         </w:r>
       </w:del>
-      <w:del w:id="144" w:author="Josue Vega" w:date="2018-01-19T13:42:00Z">
+      <w:del w:id="146" w:author="Josue Vega" w:date="2018-01-19T13:42:00Z">
         <w:r>
           <w:delText xml:space="preserve">he model means and </w:delText>
         </w:r>
       </w:del>
-      <w:ins w:id="145" w:author="Nicole Soltis" w:date="2018-01-16T13:40:00Z">
-        <w:del w:id="146" w:author="Josue Vega" w:date="2018-01-19T13:42:00Z">
+      <w:ins w:id="147" w:author="Nicole Soltis" w:date="2018-01-16T13:40:00Z">
+        <w:del w:id="148" w:author="Josue Vega" w:date="2018-01-19T13:42:00Z">
           <w:r>
             <w:delText xml:space="preserve">for </w:delText>
           </w:r>
         </w:del>
       </w:ins>
-      <w:del w:id="147" w:author="Josue Vega" w:date="2018-01-19T13:42:00Z">
+      <w:del w:id="149" w:author="Josue Vega" w:date="2018-01-19T13:42:00Z">
         <w:r>
           <w:delText>Hyphal Waviness were used as the phenotypic input for GWA using bigRR,</w:delText>
         </w:r>
       </w:del>
-      <w:del w:id="148" w:author="Josue Vega" w:date="2018-01-19T13:41:00Z">
+      <w:del w:id="150" w:author="Josue Vega" w:date="2018-01-19T13:41:00Z">
         <w:r>
           <w:delText xml:space="preserve"> a heteroskedastic ridge regression method that incorporates SNP-specific shrinkage (Shen, Alam et al. 2013)</w:delText>
         </w:r>
@@ -1341,27 +1331,27 @@
       <w:r>
         <w:t xml:space="preserve">. </w:t>
       </w:r>
-      <w:ins w:id="149" w:author="Josue Vega" w:date="2018-01-19T13:43:00Z">
+      <w:ins w:id="151" w:author="Josue Vega" w:date="2018-01-19T13:43:00Z">
         <w:r>
           <w:t>This ridge regression method, or bigRR</w:t>
         </w:r>
       </w:ins>
-      <w:ins w:id="150" w:author="Josue Vega" w:date="2018-01-19T13:44:00Z">
+      <w:ins w:id="152" w:author="Josue Vega" w:date="2018-01-19T13:44:00Z">
         <w:r>
           <w:t>,</w:t>
         </w:r>
       </w:ins>
-      <w:ins w:id="151" w:author="Josue Vega" w:date="2018-01-19T13:43:00Z">
+      <w:ins w:id="153" w:author="Josue Vega" w:date="2018-01-19T13:43:00Z">
         <w:r>
           <w:t xml:space="preserve"> has had previously </w:t>
         </w:r>
       </w:ins>
-      <w:ins w:id="152" w:author="Josue Vega" w:date="2018-01-19T13:44:00Z">
+      <w:ins w:id="154" w:author="Josue Vega" w:date="2018-01-19T13:44:00Z">
         <w:r>
           <w:t>high validation rate</w:t>
         </w:r>
       </w:ins>
-      <w:del w:id="153" w:author="Josue Vega" w:date="2018-01-19T13:44:00Z">
+      <w:del w:id="155" w:author="Josue Vega" w:date="2018-01-19T13:44:00Z">
         <w:r>
           <w:delText xml:space="preserve">This approach has previously had a high validation rate </w:delText>
         </w:r>
@@ -1369,76 +1359,73 @@
       <w:r>
         <w:t xml:space="preserve">(Ober, Huang et al. 2015, Corwin, Copeland et al. 2016, Francisco, Joseph et al. 2016, Kooke, Kruijer et al. 2016). </w:t>
       </w:r>
-      <w:ins w:id="154" w:author="Josue Vega" w:date="2018-01-19T13:47:00Z">
+      <w:ins w:id="156" w:author="Josue Vega" w:date="2018-01-19T13:47:00Z">
         <w:r>
           <w:t xml:space="preserve">To generate a GWA, </w:t>
         </w:r>
       </w:ins>
-      <w:ins w:id="155" w:author="Josue Vega" w:date="2018-01-19T13:49:00Z">
+      <w:ins w:id="157" w:author="Josue Vega" w:date="2018-01-19T13:49:00Z">
         <w:r>
           <w:t>as listed above, a MAF of 0.20 or greater and &lt;10% missing SNP calls</w:t>
         </w:r>
       </w:ins>
-      <w:ins w:id="156" w:author="Josue Vega" w:date="2018-01-19T13:50:00Z">
-        <w:r>
-          <w:t xml:space="preserve"> combined with </w:t>
-        </w:r>
-        <w:r>
-          <w:t>345,485</w:t>
+      <w:ins w:id="158" w:author="Josue Vega" w:date="2018-01-19T13:50:00Z">
+        <w:r>
+          <w:t xml:space="preserve"> combined with 345,485</w:t>
         </w:r>
         <w:r>
           <w:t xml:space="preserve"> SNPs</w:t>
         </w:r>
       </w:ins>
-      <w:ins w:id="157" w:author="Josue Vega" w:date="2018-01-19T13:51:00Z">
+      <w:ins w:id="159" w:author="Josue Vega" w:date="2018-01-19T13:51:00Z">
         <w:r>
           <w:t xml:space="preserve"> of</w:t>
         </w:r>
       </w:ins>
-      <w:ins w:id="158" w:author="Josue Vega" w:date="2018-01-19T13:50:00Z">
+      <w:ins w:id="160" w:author="Josue Vega" w:date="2018-01-19T13:50:00Z">
         <w:r>
           <w:t xml:space="preserve"> B. cinerea</w:t>
         </w:r>
       </w:ins>
-      <w:ins w:id="159" w:author="Josue Vega" w:date="2018-01-19T13:38:00Z">
+      <w:ins w:id="161" w:author="Josue Vega" w:date="2018-01-19T13:38:00Z">
         <w:r>
           <w:t>.</w:t>
         </w:r>
       </w:ins>
-      <w:ins w:id="160" w:author="Josue Vega" w:date="2018-01-19T13:51:00Z">
+      <w:ins w:id="162" w:author="Josue Vega" w:date="2018-01-19T13:51:00Z">
         <w:r>
           <w:t xml:space="preserve"> Estimated using 1000 permutations</w:t>
         </w:r>
       </w:ins>
-      <w:ins w:id="161" w:author="Josue Vega" w:date="2018-01-19T13:52:00Z">
+      <w:ins w:id="163" w:author="Josue Vega" w:date="2018-01-19T13:52:00Z">
         <w:r>
           <w:t>, an estimated effect size, not a p-value</w:t>
         </w:r>
       </w:ins>
-      <w:ins w:id="162" w:author="Josue Vega" w:date="2018-01-19T13:53:00Z">
+      <w:ins w:id="164" w:author="Josue Vega" w:date="2018-01-19T13:53:00Z">
         <w:r>
           <w:t xml:space="preserve"> in bigRR</w:t>
         </w:r>
       </w:ins>
-      <w:ins w:id="163" w:author="Josue Vega" w:date="2018-01-19T13:52:00Z">
+      <w:ins w:id="165" w:author="Josue Vega" w:date="2018-01-19T13:52:00Z">
         <w:r>
           <w:t xml:space="preserve">, was determined </w:t>
         </w:r>
       </w:ins>
-      <w:ins w:id="164" w:author="Josue Vega" w:date="2018-01-19T13:53:00Z">
+      <w:ins w:id="166" w:author="Josue Vega" w:date="2018-01-19T13:53:00Z">
         <w:r>
           <w:t>with an effect significance of 95%, 99% and 99.9% thresholds</w:t>
         </w:r>
       </w:ins>
-      <w:commentRangeStart w:id="165"/>
-      <w:del w:id="166" w:author="Josue Vega" w:date="2018-01-19T13:38:00Z">
+      <w:commentRangeStart w:id="167"/>
+      <w:del w:id="168" w:author="Josue Vega" w:date="2018-01-19T13:38:00Z">
         <w:r>
           <w:delText xml:space="preserve">The </w:delText>
         </w:r>
         <w:r>
           <w:rPr>
             <w:i/>
-            <w:rPrChange w:id="167" w:author="Josue Vega" w:date="2018-01-19T13:08:00Z">
+            <w:rPrChange w:id="169" w:author="Josue Vega" w:date="2018-01-19T13:08:00Z">
               <w:rPr/>
             </w:rPrChange>
           </w:rPr>
@@ -1448,32 +1435,32 @@
           <w:delText xml:space="preserve"> GWA used </w:delText>
         </w:r>
       </w:del>
-      <w:del w:id="168" w:author="Josue Vega" w:date="2018-01-19T13:28:00Z">
+      <w:del w:id="170" w:author="Josue Vega" w:date="2018-01-19T13:28:00Z">
         <w:r>
           <w:delText>272,672</w:delText>
         </w:r>
       </w:del>
-      <w:del w:id="169" w:author="Josue Vega" w:date="2018-01-19T13:38:00Z">
+      <w:del w:id="171" w:author="Josue Vega" w:date="2018-01-19T13:38:00Z">
         <w:r>
           <w:delText xml:space="preserve"> SNPs at MAF 0.20 or greater and &lt;10% missing SNP calls as described abov</w:delText>
         </w:r>
-        <w:commentRangeEnd w:id="165"/>
+        <w:commentRangeEnd w:id="167"/>
         <w:r>
           <w:rPr>
             <w:rStyle w:val="CommentReference"/>
           </w:rPr>
-          <w:commentReference w:id="165"/>
+          <w:commentReference w:id="167"/>
         </w:r>
         <w:r>
           <w:delText xml:space="preserve">e. </w:delText>
         </w:r>
       </w:del>
-      <w:del w:id="170" w:author="Josue Vega" w:date="2018-01-19T13:53:00Z">
+      <w:del w:id="172" w:author="Josue Vega" w:date="2018-01-19T13:53:00Z">
         <w:r>
           <w:delText>Because bigRR provides an estimated effect size, but not a p-value, si</w:delText>
         </w:r>
       </w:del>
-      <w:del w:id="171" w:author="Josue Vega" w:date="2018-01-19T13:54:00Z">
+      <w:del w:id="173" w:author="Josue Vega" w:date="2018-01-19T13:54:00Z">
         <w:r>
           <w:delText>gnificance was estimated using 1000 permutations to determine effect significance at 95%, 99%, and 99.9% thresholds</w:delText>
         </w:r>
@@ -1481,8 +1468,8 @@
       <w:r>
         <w:t xml:space="preserve"> (Doerge and Churchill 1996, Shen, Alam et al. 2013, Corwin, Copeland et al. 2016). </w:t>
       </w:r>
-      <w:moveToRangeStart w:id="172" w:author="Josue Vega" w:date="2018-01-19T13:54:00Z" w:name="move504133421"/>
-      <w:moveTo w:id="173" w:author="Josue Vega" w:date="2018-01-19T13:54:00Z">
+      <w:moveToRangeStart w:id="174" w:author="Josue Vega" w:date="2018-01-19T13:54:00Z" w:name="move504133421"/>
+      <w:moveTo w:id="175" w:author="Josue Vega" w:date="2018-01-19T13:54:00Z">
         <w:r>
           <w:t xml:space="preserve">Functional annotations are based on the T4 gene models for genomic DNA (http://www.broadinstitute.org, </w:t>
         </w:r>
@@ -1496,8 +1483,8 @@
           <w:t>; (Staats and van Kan 2012))</w:t>
         </w:r>
       </w:moveTo>
-      <w:moveToRangeEnd w:id="172"/>
-      <w:ins w:id="174" w:author="Josue Vega" w:date="2018-01-19T13:54:00Z">
+      <w:moveToRangeEnd w:id="174"/>
+      <w:ins w:id="176" w:author="Josue Vega" w:date="2018-01-19T13:54:00Z">
         <w:r>
           <w:t xml:space="preserve"> as well as </w:t>
         </w:r>
@@ -1505,17 +1492,17 @@
       <w:r>
         <w:t>SNP</w:t>
       </w:r>
-      <w:ins w:id="175" w:author="Josue Vega" w:date="2018-01-19T13:55:00Z">
+      <w:ins w:id="177" w:author="Josue Vega" w:date="2018-01-19T13:55:00Z">
         <w:r>
           <w:t xml:space="preserve"> </w:t>
         </w:r>
       </w:ins>
-      <w:del w:id="176" w:author="Josue Vega" w:date="2018-01-19T13:55:00Z">
+      <w:del w:id="178" w:author="Josue Vega" w:date="2018-01-19T13:55:00Z">
         <w:r>
           <w:delText>s were annotated</w:delText>
         </w:r>
       </w:del>
-      <w:ins w:id="177" w:author="Josue Vega" w:date="2018-01-19T13:55:00Z">
+      <w:ins w:id="179" w:author="Josue Vega" w:date="2018-01-19T13:55:00Z">
         <w:r>
           <w:t>annotations were done</w:t>
         </w:r>
@@ -1523,17 +1510,17 @@
       <w:r>
         <w:t xml:space="preserve"> using SNPdat (Doran and Creevey 2013)</w:t>
       </w:r>
-      <w:ins w:id="178" w:author="Josue Vega" w:date="2018-01-19T13:55:00Z">
+      <w:ins w:id="180" w:author="Josue Vega" w:date="2018-01-19T13:55:00Z">
         <w:r>
           <w:t xml:space="preserve">. </w:t>
         </w:r>
       </w:ins>
-      <w:del w:id="179" w:author="Josue Vega" w:date="2018-01-19T13:55:00Z">
+      <w:del w:id="181" w:author="Josue Vega" w:date="2018-01-19T13:55:00Z">
         <w:r>
           <w:delText xml:space="preserve"> with g</w:delText>
         </w:r>
       </w:del>
-      <w:ins w:id="180" w:author="Josue Vega" w:date="2018-01-19T13:55:00Z">
+      <w:ins w:id="182" w:author="Josue Vega" w:date="2018-01-19T13:55:00Z">
         <w:r>
           <w:t>G</w:t>
         </w:r>
@@ -1541,28 +1528,23 @@
       <w:r>
         <w:t xml:space="preserve">ene transfer format file construction from the T4 gene models for genomic DNA </w:t>
       </w:r>
-      <w:ins w:id="181" w:author="Josue Vega" w:date="2018-01-19T13:55:00Z">
+      <w:ins w:id="183" w:author="Josue Vega" w:date="2018-01-19T13:55:00Z">
         <w:r>
           <w:t xml:space="preserve">was done </w:t>
         </w:r>
       </w:ins>
       <w:r>
-        <w:t xml:space="preserve">by linking the SNP to </w:t>
-      </w:r>
-      <w:bookmarkStart w:id="182" w:name="_GoBack"/>
-      <w:bookmarkEnd w:id="182"/>
-      <w:r>
-        <w:t>genes within a 2kbp window (http://www.broadinstitute.org, (Staats and van Kan 2012)).</w:t>
-      </w:r>
-      <w:moveFromRangeStart w:id="183" w:author="Josue Vega" w:date="2018-01-19T13:54:00Z" w:name="move504133421"/>
-      <w:moveFrom w:id="184" w:author="Josue Vega" w:date="2018-01-19T13:54:00Z">
+        <w:t>by linking the SNP to genes within a 2kbp window (http://www.broadinstitute.org, (Staats and van Kan 2012)).</w:t>
+      </w:r>
+      <w:moveFromRangeStart w:id="184" w:author="Josue Vega" w:date="2018-01-19T13:54:00Z" w:name="move504133421"/>
+      <w:moveFrom w:id="185" w:author="Josue Vega" w:date="2018-01-19T13:54:00Z">
         <w:r>
           <w:t xml:space="preserve"> Functional annotations are based on the T4 gene models for genomic DNA (http://www.broadinstitute.org, </w:t>
         </w:r>
         <w:r>
           <w:rPr>
             <w:i/>
-            <w:rPrChange w:id="185" w:author="Josue Vega" w:date="2018-01-19T13:08:00Z">
+            <w:rPrChange w:id="186" w:author="Josue Vega" w:date="2018-01-19T13:08:00Z">
               <w:rPr/>
             </w:rPrChange>
           </w:rPr>
@@ -1572,8 +1554,8 @@
           <w:t>; (Staats and van Kan 2012))</w:t>
         </w:r>
       </w:moveFrom>
-      <w:moveFromRangeEnd w:id="183"/>
-      <w:del w:id="186" w:author="Josue Vega" w:date="2018-01-19T13:55:00Z">
+      <w:moveFromRangeEnd w:id="184"/>
+      <w:del w:id="187" w:author="Josue Vega" w:date="2018-01-19T13:55:00Z">
         <w:r>
           <w:delText>.</w:delText>
         </w:r>
@@ -1581,12 +1563,12 @@
       <w:r>
         <w:t xml:space="preserve"> </w:t>
       </w:r>
-      <w:ins w:id="187" w:author="Josue Vega" w:date="2018-01-19T13:59:00Z">
+      <w:ins w:id="188" w:author="Josue Vega" w:date="2018-01-19T13:59:00Z">
         <w:r>
           <w:t>Taken from NCB</w:t>
         </w:r>
       </w:ins>
-      <w:ins w:id="188" w:author="Josue Vega" w:date="2018-01-19T14:00:00Z">
+      <w:ins w:id="189" w:author="Josue Vega" w:date="2018-01-19T14:00:00Z">
         <w:r>
           <w:t xml:space="preserve">I </w:t>
         </w:r>
@@ -1597,7 +1579,7 @@
           <w:t xml:space="preserve">, broad literature search of known virulence loci </w:t>
         </w:r>
       </w:ins>
-      <w:ins w:id="189" w:author="Josue Vega" w:date="2018-01-19T14:01:00Z">
+      <w:ins w:id="190" w:author="Josue Vega" w:date="2018-01-19T14:01:00Z">
         <w:r>
           <w:t>were used as additional genes of interest and provided mapping sequences to the</w:t>
         </w:r>
@@ -1611,12 +1593,12 @@
           <w:t xml:space="preserve"> </w:t>
         </w:r>
       </w:ins>
-      <w:ins w:id="190" w:author="Josue Vega" w:date="2018-01-19T13:57:00Z">
+      <w:ins w:id="191" w:author="Josue Vega" w:date="2018-01-19T13:57:00Z">
         <w:r>
           <w:t>For the functional gene on</w:t>
         </w:r>
       </w:ins>
-      <w:ins w:id="191" w:author="Josue Vega" w:date="2018-01-19T13:58:00Z">
+      <w:ins w:id="192" w:author="Josue Vega" w:date="2018-01-19T13:58:00Z">
         <w:r>
           <w:t xml:space="preserve">tology (GO) annotation </w:t>
         </w:r>
@@ -1627,70 +1609,63 @@
           <w:t xml:space="preserve">, the program BLAST2GO </w:t>
         </w:r>
       </w:ins>
-      <w:ins w:id="192" w:author="Josue Vega" w:date="2018-01-19T13:59:00Z">
+      <w:ins w:id="193" w:author="Josue Vega" w:date="2018-01-19T13:59:00Z">
         <w:r>
           <w:t xml:space="preserve">was used </w:t>
         </w:r>
       </w:ins>
-      <w:ins w:id="193" w:author="Josue Vega" w:date="2018-01-19T13:58:00Z">
+      <w:ins w:id="194" w:author="Josue Vega" w:date="2018-01-19T13:58:00Z">
         <w:r>
           <w:t>with an internal feature</w:t>
         </w:r>
       </w:ins>
-      <w:ins w:id="194" w:author="Josue Vega" w:date="2018-01-19T13:59:00Z">
+      <w:ins w:id="195" w:author="Josue Vega" w:date="2018-01-19T13:59:00Z">
         <w:r>
           <w:t>,</w:t>
         </w:r>
       </w:ins>
-      <w:ins w:id="195" w:author="Josue Vega" w:date="2018-01-19T13:58:00Z">
+      <w:ins w:id="196" w:author="Josue Vega" w:date="2018-01-19T13:58:00Z">
         <w:r>
           <w:t xml:space="preserve"> </w:t>
         </w:r>
       </w:ins>
-      <w:ins w:id="196" w:author="Josue Vega" w:date="2018-01-19T13:59:00Z">
+      <w:ins w:id="197" w:author="Josue Vega" w:date="2018-01-19T13:59:00Z">
         <w:r>
           <w:t>InterProScan.</w:t>
         </w:r>
       </w:ins>
-      <w:del w:id="197" w:author="Josue Vega" w:date="2018-01-19T14:01:00Z">
+      <w:del w:id="198" w:author="Josue Vega" w:date="2018-01-19T14:01:00Z">
         <w:r>
           <w:delText xml:space="preserve">Additional genes of interest, based on a broad literature search of known virulence loci, were taken from NCBI (https://www.ncbi.nlm.nih.gov/) and included by mapping sequence to the T4 reference using MUMmer v3.0 (Kurtz, Phillippy et al. 2004). </w:delText>
         </w:r>
       </w:del>
-      <w:del w:id="198" w:author="Josue Vega" w:date="2018-01-19T13:59:00Z">
+      <w:del w:id="199" w:author="Josue Vega" w:date="2018-01-19T13:59:00Z">
         <w:r>
           <w:delText xml:space="preserve">We used the program InterProScan within BLAST2GO for functional gene ontology (GO) annotation of the gene </w:delText>
         </w:r>
-        <w:commentRangeStart w:id="199"/>
         <w:commentRangeStart w:id="200"/>
+        <w:commentRangeStart w:id="201"/>
         <w:r>
           <w:delText>models (http://www.blast2go.com</w:delText>
         </w:r>
-        <w:commentRangeEnd w:id="141"/>
+        <w:commentRangeEnd w:id="143"/>
         <w:r>
           <w:rPr>
             <w:rStyle w:val="CommentReference"/>
           </w:rPr>
-          <w:commentReference w:id="141"/>
-        </w:r>
-      </w:del>
-      <w:commentRangeEnd w:id="142"/>
+          <w:commentReference w:id="143"/>
+        </w:r>
+      </w:del>
+      <w:commentRangeEnd w:id="144"/>
       <w:r>
         <w:rPr>
           <w:rStyle w:val="CommentReference"/>
         </w:rPr>
-        <w:commentReference w:id="142"/>
-      </w:r>
-      <w:del w:id="201" w:author="Josue Vega" w:date="2018-01-19T13:59:00Z">
+        <w:commentReference w:id="144"/>
+      </w:r>
+      <w:del w:id="202" w:author="Josue Vega" w:date="2018-01-19T13:59:00Z">
         <w:r>
           <w:delText>).</w:delText>
-        </w:r>
-        <w:commentRangeEnd w:id="199"/>
-        <w:r>
-          <w:rPr>
-            <w:rStyle w:val="CommentReference"/>
-          </w:rPr>
-          <w:commentReference w:id="199"/>
         </w:r>
         <w:commentRangeEnd w:id="200"/>
         <w:r>
@@ -1698,6 +1673,13 @@
             <w:rStyle w:val="CommentReference"/>
           </w:rPr>
           <w:commentReference w:id="200"/>
+        </w:r>
+        <w:commentRangeEnd w:id="201"/>
+        <w:r>
+          <w:rPr>
+            <w:rStyle w:val="CommentReference"/>
+          </w:rPr>
+          <w:commentReference w:id="201"/>
         </w:r>
       </w:del>
     </w:p>
@@ -1806,7 +1788,7 @@
       </w:r>
     </w:p>
   </w:comment>
-  <w:comment w:id="48" w:author="Josue Vega" w:date="2018-01-16T13:43:00Z" w:initials="JV">
+  <w:comment w:id="37" w:author="Josue Vega" w:date="2018-01-19T15:00:00Z" w:initials="JV">
     <w:p>
       <w:pPr>
         <w:pStyle w:val="CommentText"/>
@@ -1818,6 +1800,24 @@
         <w:annotationRef/>
       </w:r>
       <w:r>
+        <w:t>More detail necessary here?</w:t>
+      </w:r>
+      <w:bookmarkStart w:id="41" w:name="_GoBack"/>
+      <w:bookmarkEnd w:id="41"/>
+    </w:p>
+  </w:comment>
+  <w:comment w:id="51" w:author="Josue Vega" w:date="2018-01-16T13:43:00Z" w:initials="JV">
+    <w:p>
+      <w:pPr>
+        <w:pStyle w:val="CommentText"/>
+      </w:pPr>
+      <w:r>
+        <w:rPr>
+          <w:rStyle w:val="CommentReference"/>
+        </w:rPr>
+        <w:annotationRef/>
+      </w:r>
+      <w:r>
         <w:t>Very abrupt</w:t>
       </w:r>
     </w:p>
@@ -1827,7 +1827,7 @@
       </w:pPr>
     </w:p>
   </w:comment>
-  <w:comment w:id="58" w:author="Nicole Soltis" w:date="2018-01-16T13:43:00Z" w:initials="NS">
+  <w:comment w:id="61" w:author="Nicole Soltis" w:date="2018-01-16T13:43:00Z" w:initials="NS">
     <w:p>
       <w:pPr>
         <w:pStyle w:val="CommentText"/>
@@ -1843,7 +1843,7 @@
       </w:r>
     </w:p>
   </w:comment>
-  <w:comment w:id="73" w:author="Josue Vega" w:date="2018-01-19T13:14:00Z" w:initials="JV">
+  <w:comment w:id="76" w:author="Josue Vega" w:date="2018-01-19T13:14:00Z" w:initials="JV">
     <w:p>
       <w:pPr>
         <w:pStyle w:val="CommentText"/>
@@ -1856,22 +1856,6 @@
       </w:r>
       <w:r>
         <w:t xml:space="preserve">Would this be an appropriate sentence here? </w:t>
-      </w:r>
-    </w:p>
-  </w:comment>
-  <w:comment w:id="78" w:author="Nicole Soltis" w:date="2018-01-16T13:43:00Z" w:initials="NS">
-    <w:p>
-      <w:pPr>
-        <w:pStyle w:val="CommentText"/>
-      </w:pPr>
-      <w:r>
-        <w:rPr>
-          <w:rStyle w:val="CommentReference"/>
-        </w:rPr>
-        <w:annotationRef/>
-      </w:r>
-      <w:r>
-        <w:t>Not sure what you mean, please rephrase!</w:t>
       </w:r>
     </w:p>
   </w:comment>
@@ -1887,11 +1871,27 @@
         <w:annotationRef/>
       </w:r>
       <w:r>
+        <w:t>Not sure what you mean, please rephrase!</w:t>
+      </w:r>
+    </w:p>
+  </w:comment>
+  <w:comment w:id="84" w:author="Nicole Soltis" w:date="2018-01-16T13:43:00Z" w:initials="NS">
+    <w:p>
+      <w:pPr>
+        <w:pStyle w:val="CommentText"/>
+      </w:pPr>
+      <w:r>
+        <w:rPr>
+          <w:rStyle w:val="CommentReference"/>
+        </w:rPr>
+        <w:annotationRef/>
+      </w:r>
+      <w:r>
         <w:t>We only used 0.75 plates for this experiment, correct?</w:t>
       </w:r>
     </w:p>
   </w:comment>
-  <w:comment w:id="83" w:author="Nicole Soltis" w:date="2018-01-16T13:43:00Z" w:initials="NS">
+  <w:comment w:id="86" w:author="Nicole Soltis" w:date="2018-01-16T13:43:00Z" w:initials="NS">
     <w:p>
       <w:pPr>
         <w:pStyle w:val="CommentText"/>
@@ -1907,7 +1907,7 @@
       </w:r>
     </w:p>
   </w:comment>
-  <w:comment w:id="97" w:author="Nicole Soltis" w:date="2018-01-16T13:43:00Z" w:initials="NS">
+  <w:comment w:id="100" w:author="Nicole Soltis" w:date="2018-01-16T13:43:00Z" w:initials="NS">
     <w:p>
       <w:pPr>
         <w:pStyle w:val="CommentText"/>
@@ -1923,7 +1923,7 @@
       </w:r>
     </w:p>
   </w:comment>
-  <w:comment w:id="98" w:author="Josue Vega" w:date="2018-01-19T13:37:00Z" w:initials="JV">
+  <w:comment w:id="101" w:author="Josue Vega" w:date="2018-01-19T13:37:00Z" w:initials="JV">
     <w:p>
       <w:pPr>
         <w:pStyle w:val="CommentText"/>
@@ -1939,7 +1939,7 @@
       </w:r>
     </w:p>
   </w:comment>
-  <w:comment w:id="131" w:author="Nicole Soltis" w:date="2018-01-16T13:43:00Z" w:initials="NS">
+  <w:comment w:id="133" w:author="Nicole Soltis" w:date="2018-01-16T13:43:00Z" w:initials="NS">
     <w:p>
       <w:pPr>
         <w:pStyle w:val="CommentText"/>
@@ -1955,7 +1955,7 @@
       </w:r>
     </w:p>
   </w:comment>
-  <w:comment w:id="134" w:author="Nicole Soltis" w:date="2018-01-16T13:43:00Z" w:initials="NS">
+  <w:comment w:id="136" w:author="Nicole Soltis" w:date="2018-01-16T13:43:00Z" w:initials="NS">
     <w:p>
       <w:pPr>
         <w:pStyle w:val="CommentText"/>
@@ -1971,7 +1971,7 @@
       </w:r>
     </w:p>
   </w:comment>
-  <w:comment w:id="139" w:author="Josue Vega" w:date="2018-01-16T13:43:00Z" w:initials="JV">
+  <w:comment w:id="141" w:author="Josue Vega" w:date="2018-01-16T13:43:00Z" w:initials="JV">
     <w:p>
       <w:pPr>
         <w:pStyle w:val="CommentText"/>
@@ -1987,7 +1987,7 @@
       </w:r>
     </w:p>
   </w:comment>
-  <w:comment w:id="165" w:author="Nicole Soltis" w:date="2018-01-16T13:43:00Z" w:initials="NS">
+  <w:comment w:id="167" w:author="Nicole Soltis" w:date="2018-01-16T13:43:00Z" w:initials="NS">
     <w:p>
       <w:pPr>
         <w:pStyle w:val="CommentText"/>
@@ -2003,7 +2003,7 @@
       </w:r>
     </w:p>
   </w:comment>
-  <w:comment w:id="141" w:author="Nicole Soltis" w:date="2018-01-16T13:43:00Z" w:initials="NS">
+  <w:comment w:id="143" w:author="Nicole Soltis" w:date="2018-01-16T13:43:00Z" w:initials="NS">
     <w:p>
       <w:pPr>
         <w:pStyle w:val="CommentText"/>
@@ -2027,7 +2027,7 @@
       </w:r>
     </w:p>
   </w:comment>
-  <w:comment w:id="142" w:author="Josue Vega" w:date="2018-01-19T14:02:00Z" w:initials="JV">
+  <w:comment w:id="144" w:author="Josue Vega" w:date="2018-01-19T14:02:00Z" w:initials="JV">
     <w:p>
       <w:pPr>
         <w:pStyle w:val="CommentText"/>
@@ -2043,7 +2043,7 @@
       </w:r>
     </w:p>
   </w:comment>
-  <w:comment w:id="199" w:author="Nicole Soltis" w:date="2018-01-16T13:43:00Z" w:initials="NS">
+  <w:comment w:id="200" w:author="Nicole Soltis" w:date="2018-01-16T13:43:00Z" w:initials="NS">
     <w:p>
       <w:pPr>
         <w:pStyle w:val="CommentText"/>
@@ -2059,7 +2059,7 @@
       </w:r>
     </w:p>
   </w:comment>
-  <w:comment w:id="200" w:author="Josue Vega" w:date="2018-01-19T12:54:00Z" w:initials="JV">
+  <w:comment w:id="201" w:author="Josue Vega" w:date="2018-01-19T12:54:00Z" w:initials="JV">
     <w:p>
       <w:pPr>
         <w:pStyle w:val="CommentText"/>
@@ -2085,6 +2085,7 @@
   <w15:commentEx w15:paraId="0C7CC8F5" w15:done="0"/>
   <w15:commentEx w15:paraId="21BAC59A" w15:done="0"/>
   <w15:commentEx w15:paraId="4D9FABD5" w15:done="0"/>
+  <w15:commentEx w15:paraId="20777616" w15:done="0"/>
   <w15:commentEx w15:paraId="255963C1" w15:done="0"/>
   <w15:commentEx w15:paraId="628E0BAE" w15:done="0"/>
   <w15:commentEx w15:paraId="3F6FF659" w15:done="0"/>
@@ -2111,6 +2112,7 @@
   <w16cid:commentId w16cid:paraId="0C7CC8F5" w16cid:durableId="1E0C68CE"/>
   <w16cid:commentId w16cid:paraId="21BAC59A" w16cid:durableId="1E01FBA5"/>
   <w16cid:commentId w16cid:paraId="4D9FABD5" w16cid:durableId="1E0C68D0"/>
+  <w16cid:commentId w16cid:paraId="20777616" w16cid:durableId="1E0C8687"/>
   <w16cid:commentId w16cid:paraId="255963C1" w16cid:durableId="1E01FC68"/>
   <w16cid:commentId w16cid:paraId="628E0BAE" w16cid:durableId="1E0C68D2"/>
   <w16cid:commentId w16cid:paraId="3F6FF659" w16cid:durableId="1E0C6DD3"/>
@@ -2310,7 +2312,7 @@
     <w:lsdException w:name="Table Web 2" w:semiHidden="1" w:unhideWhenUsed="1"/>
     <w:lsdException w:name="Table Web 3" w:semiHidden="1" w:unhideWhenUsed="1"/>
     <w:lsdException w:name="Balloon Text" w:semiHidden="1" w:unhideWhenUsed="1"/>
-    <w:lsdException w:name="Table Grid" w:semiHidden="1" w:uiPriority="39" w:unhideWhenUsed="1"/>
+    <w:lsdException w:name="Table Grid" w:uiPriority="39"/>
     <w:lsdException w:name="Table Theme" w:semiHidden="1" w:unhideWhenUsed="1"/>
     <w:lsdException w:name="Placeholder Text" w:semiHidden="1"/>
     <w:lsdException w:name="No Spacing" w:uiPriority="1" w:qFormat="1"/>

</xml_diff>